<commit_message>
documentation update accoridng to the modification of non-uniform flag
</commit_message>
<xml_diff>
--- a/doc/3D-ICE-User_Guide.docx
+++ b/doc/3D-ICE-User_Guide.docx
@@ -33,7 +33,7 @@
                 <wp:positionV relativeFrom="paragraph">
                   <wp:posOffset>2373630</wp:posOffset>
                 </wp:positionV>
-                <wp:extent cx="5962015" cy="1894840"/>
+                <wp:extent cx="5962650" cy="1894840"/>
                 <wp:effectExtent l="0" t="0" r="0" b="0"/>
                 <wp:wrapSquare wrapText="bothSides"/>
                 <wp:docPr id="1" name="Frame1"/>
@@ -44,7 +44,7 @@
                       <wps:spPr>
                         <a:xfrm>
                           <a:off x="0" y="0"/>
-                          <a:ext cx="5961240" cy="1894320"/>
+                          <a:ext cx="5961960" cy="1894320"/>
                         </a:xfrm>
                         <a:prstGeom prst="rect">
                           <a:avLst/>
@@ -79,7 +79,7 @@
                             <w:tblGrid>
                               <w:gridCol w:w="3372"/>
                               <w:gridCol w:w="1754"/>
-                              <w:gridCol w:w="4262"/>
+                              <w:gridCol w:w="4263"/>
                             </w:tblGrid>
                             <w:tr>
                               <w:trPr>
@@ -101,7 +101,7 @@
                                       <w:docPartGallery w:val="Cover Pages"/>
                                       <w:docPartUnique w:val="true"/>
                                     </w:docPartObj>
-                                    <w:id w:val="1706756071"/>
+                                    <w:id w:val="1855185192"/>
                                   </w:sdtPr>
                                   <w:sdtContent>
                                     <w:p>
@@ -128,7 +128,7 @@
                                       </w:r>
                                       <w:r>
                                         <w:rPr/>
-                                        <w:t>7 December 2021</w:t>
+                                        <w:t>31 May 2022</w:t>
                                       </w:r>
                                       <w:r>
                                         <w:rPr/>
@@ -140,7 +140,7 @@
                               </w:tc>
                               <w:tc>
                                 <w:tcPr>
-                                  <w:tcW w:w="6016" w:type="dxa"/>
+                                  <w:tcW w:w="6017" w:type="dxa"/>
                                   <w:gridSpan w:val="2"/>
                                   <w:tcBorders>
                                     <w:left w:val="single" w:sz="18" w:space="0" w:color="808080"/>
@@ -243,7 +243,7 @@
                                 <w:sdt>
                                   <w:sdtPr>
                                     <w:text/>
-                                    <w:id w:val="1714755447"/>
+                                    <w:id w:val="377791849"/>
                                     <w:dataBinding w:prefixMappings="xmlns:ns0='http://schemas.microsoft.com/office/2006/coverPageProps'" w:xpath="/ns0:CoverPageProperties[1]/ns0:Abstract[1]" w:storeItemID="{55AF091B-3C7A-41E3-B477-F2FDAA23CFDA}"/>
                                     <w:alias w:val="Abstract"/>
                                   </w:sdtPr>
@@ -271,7 +271,7 @@
                               </w:tc>
                               <w:tc>
                                 <w:tcPr>
-                                  <w:tcW w:w="4262" w:type="dxa"/>
+                                  <w:tcW w:w="4263" w:type="dxa"/>
                                   <w:tcBorders>
                                     <w:top w:val="single" w:sz="18" w:space="0" w:color="808080"/>
                                     <w:left w:val="single" w:sz="18" w:space="0" w:color="808080"/>
@@ -287,7 +287,7 @@
                                 <w:sdt>
                                   <w:sdtPr>
                                     <w:text/>
-                                    <w:id w:val="704081442"/>
+                                    <w:id w:val="258070324"/>
                                     <w:dataBinding w:prefixMappings="xmlns:ns0='http://schemas.openxmlformats.org/package/2006/metadata/core-properties' xmlns:ns1='http://purl.org/dc/elements/1.1/'" w:xpath="/ns0:coreProperties[1]/ns1:subject[1]" w:storeItemID="{6C3C8BC8-F283-45AE-878A-BAB7291924A1}"/>
                                     <w:alias w:val="Subtitle"/>
                                   </w:sdtPr>
@@ -343,7 +343,7 @@
           </mc:Choice>
           <mc:Fallback>
             <w:pict>
-              <v:rect id="shape_0" ID="Frame1" path="m0,0l-2147483645,0l-2147483645,-2147483646l0,-2147483646xe" stroked="f" o:allowincell="f" style="position:absolute;margin-left:0.35pt;margin-top:186.9pt;width:469.35pt;height:149.1pt;mso-wrap-style:none;v-text-anchor:middle">
+              <v:rect id="shape_0" ID="Frame1" path="m0,0l-2147483645,0l-2147483645,-2147483646l0,-2147483646xe" stroked="f" o:allowincell="f" style="position:absolute;margin-left:0.35pt;margin-top:186.9pt;width:469.4pt;height:149.1pt;mso-wrap-style:none;v-text-anchor:middle">
                 <v:fill o:detectmouseclick="t" on="false"/>
                 <v:stroke color="#3465a4" joinstyle="round" endcap="flat"/>
                 <v:textbox>
@@ -365,7 +365,7 @@
                       <w:tblGrid>
                         <w:gridCol w:w="3372"/>
                         <w:gridCol w:w="1754"/>
-                        <w:gridCol w:w="4262"/>
+                        <w:gridCol w:w="4263"/>
                       </w:tblGrid>
                       <w:tr>
                         <w:trPr>
@@ -387,7 +387,7 @@
                                 <w:docPartGallery w:val="Cover Pages"/>
                                 <w:docPartUnique w:val="true"/>
                               </w:docPartObj>
-                              <w:id w:val="1062222006"/>
+                              <w:id w:val="1259222201"/>
                             </w:sdtPr>
                             <w:sdtContent>
                               <w:p>
@@ -414,7 +414,7 @@
                                 </w:r>
                                 <w:r>
                                   <w:rPr/>
-                                  <w:t>7 December 2021</w:t>
+                                  <w:t>31 May 2022</w:t>
                                 </w:r>
                                 <w:r>
                                   <w:rPr/>
@@ -426,7 +426,7 @@
                         </w:tc>
                         <w:tc>
                           <w:tcPr>
-                            <w:tcW w:w="6016" w:type="dxa"/>
+                            <w:tcW w:w="6017" w:type="dxa"/>
                             <w:gridSpan w:val="2"/>
                             <w:tcBorders>
                               <w:left w:val="single" w:sz="18" w:space="0" w:color="808080"/>
@@ -529,7 +529,7 @@
                           <w:sdt>
                             <w:sdtPr>
                               <w:text/>
-                              <w:id w:val="1088034647"/>
+                              <w:id w:val="1299816454"/>
                               <w:dataBinding w:prefixMappings="xmlns:ns0='http://schemas.microsoft.com/office/2006/coverPageProps'" w:xpath="/ns0:CoverPageProperties[1]/ns0:Abstract[1]" w:storeItemID="{55AF091B-3C7A-41E3-B477-F2FDAA23CFDA}"/>
                               <w:alias w:val="Abstract"/>
                             </w:sdtPr>
@@ -557,7 +557,7 @@
                         </w:tc>
                         <w:tc>
                           <w:tcPr>
-                            <w:tcW w:w="4262" w:type="dxa"/>
+                            <w:tcW w:w="4263" w:type="dxa"/>
                             <w:tcBorders>
                               <w:top w:val="single" w:sz="18" w:space="0" w:color="808080"/>
                               <w:left w:val="single" w:sz="18" w:space="0" w:color="808080"/>
@@ -573,7 +573,7 @@
                           <w:sdt>
                             <w:sdtPr>
                               <w:text/>
-                              <w:id w:val="1995938304"/>
+                              <w:id w:val="141374234"/>
                               <w:dataBinding w:prefixMappings="xmlns:ns0='http://schemas.openxmlformats.org/package/2006/metadata/core-properties' xmlns:ns1='http://purl.org/dc/elements/1.1/'" w:xpath="/ns0:coreProperties[1]/ns1:subject[1]" w:storeItemID="{6C3C8BC8-F283-45AE-878A-BAB7291924A1}"/>
                               <w:alias w:val="Subtitle"/>
                             </w:sdtPr>
@@ -643,7 +643,7 @@
           <w:docPartGallery w:val="Table of Contents"/>
           <w:docPartUnique w:val="true"/>
         </w:docPartObj>
-        <w:id w:val="1575076102"/>
+        <w:id w:val="1599190363"/>
       </w:sdtPr>
       <w:sdtContent>
         <w:p>
@@ -664,7 +664,7 @@
           <w:docPartGallery w:val="Table of Contents"/>
           <w:docPartUnique w:val="true"/>
         </w:docPartObj>
-        <w:id w:val="3180779"/>
+        <w:id w:val="191895538"/>
       </w:sdtPr>
       <w:sdtContent>
         <w:p>
@@ -1745,19 +1745,7 @@
         <w:rPr>
           <w:b/>
         </w:rPr>
-        <w:t>Any usage of 3D-ICE for research, commercial or other purposes must be properly acknowledged in the resulting products or publications. Specifically, [1], [2] and [</w:t>
-      </w:r>
-      <w:r>
-        <w:rPr>
-          <w:b/>
-        </w:rPr>
-        <w:t>10</w:t>
-      </w:r>
-      <w:r>
-        <w:rPr>
-          <w:b/>
-        </w:rPr>
-        <w:t>] must be cited in these cases.</w:t>
+        <w:t>Any usage of 3D-ICE for research, commercial or other purposes must be properly acknowledged in the resulting products or publications. Specifically, [1], [2] and [10] must be cited in these cases.</w:t>
       </w:r>
     </w:p>
     <w:p>
@@ -1871,8 +1859,8 @@
       </w:tblPr>
       <w:tblGrid>
         <w:gridCol w:w="4788"/>
-        <w:gridCol w:w="1835"/>
-        <w:gridCol w:w="2953"/>
+        <w:gridCol w:w="1834"/>
+        <w:gridCol w:w="2954"/>
       </w:tblGrid>
       <w:tr>
         <w:trPr>
@@ -1980,6 +1968,7 @@
             </w:r>
             <w:r>
               <w:rPr>
+                <w:vertAlign w:val="superscript"/>
                 <w:sz w:val="18"/>
                 <w:i/>
                 <w:szCs w:val="18"/>
@@ -1992,11 +1981,13 @@
                 <w:i/>
                 <w:sz w:val="18"/>
                 <w:szCs w:val="18"/>
+                <w:vertAlign w:val="superscript"/>
                 <w:lang w:val="it-IT"/>
               </w:rPr>
             </w:r>
             <w:r>
               <w:rPr>
+                <w:vertAlign w:val="superscript"/>
                 <w:sz w:val="18"/>
                 <w:i/>
                 <w:szCs w:val="18"/>
@@ -2009,21 +2000,24 @@
                 <w:i/>
                 <w:sz w:val="18"/>
                 <w:szCs w:val="18"/>
+                <w:vertAlign w:val="superscript"/>
                 <w:lang w:val="it-IT"/>
               </w:rPr>
             </w:r>
-            <w:bookmarkStart w:id="13" w:name="__Fieldmark__794_3229276388"/>
-            <w:bookmarkStart w:id="14" w:name="__Fieldmark__550_1512499319"/>
+            <w:bookmarkStart w:id="13" w:name="__Fieldmark__550_1512499319"/>
+            <w:bookmarkStart w:id="14" w:name="__Fieldmark__794_3229276388"/>
             <w:r>
               <w:rPr>
                 <w:i/>
                 <w:sz w:val="18"/>
                 <w:szCs w:val="18"/>
+                <w:vertAlign w:val="superscript"/>
                 <w:lang w:val="it-IT"/>
               </w:rPr>
             </w:r>
             <w:r>
               <w:rPr>
+                <w:vertAlign w:val="superscript"/>
                 <w:sz w:val="18"/>
                 <w:i/>
                 <w:szCs w:val="18"/>
@@ -2031,15 +2025,15 @@
               </w:rPr>
               <w:fldChar w:fldCharType="end"/>
             </w:r>
-            <w:bookmarkStart w:id="15" w:name="__Fieldmark__546_1448524884"/>
-            <w:bookmarkStart w:id="16" w:name="__Fieldmark__538_4214130128"/>
-            <w:bookmarkStart w:id="17" w:name="__Fieldmark__540_2287972815"/>
-            <w:bookmarkStart w:id="18" w:name="__Fieldmark__536_2590191016"/>
+            <w:bookmarkStart w:id="15" w:name="__Fieldmark__548_3255371111"/>
+            <w:bookmarkStart w:id="16" w:name="__Fieldmark__544_2347309188"/>
+            <w:bookmarkStart w:id="17" w:name="__Fieldmark__538_1339933418"/>
+            <w:bookmarkStart w:id="18" w:name="__Fieldmark__542_2565834834"/>
             <w:bookmarkStart w:id="19" w:name="__Fieldmark__557_1729638673"/>
-            <w:bookmarkStart w:id="20" w:name="__Fieldmark__542_2565834834"/>
-            <w:bookmarkStart w:id="21" w:name="__Fieldmark__538_1339933418"/>
-            <w:bookmarkStart w:id="22" w:name="__Fieldmark__544_2347309188"/>
-            <w:bookmarkStart w:id="23" w:name="__Fieldmark__548_3255371111"/>
+            <w:bookmarkStart w:id="20" w:name="__Fieldmark__536_2590191016"/>
+            <w:bookmarkStart w:id="21" w:name="__Fieldmark__540_2287972815"/>
+            <w:bookmarkStart w:id="22" w:name="__Fieldmark__538_4214130128"/>
+            <w:bookmarkStart w:id="23" w:name="__Fieldmark__546_1448524884"/>
             <w:bookmarkEnd w:id="13"/>
             <w:bookmarkEnd w:id="14"/>
             <w:bookmarkEnd w:id="15"/>
@@ -2123,6 +2117,7 @@
             </w:r>
             <w:r>
               <w:rPr>
+                <w:vertAlign w:val="superscript"/>
                 <w:sz w:val="18"/>
                 <w:i/>
                 <w:szCs w:val="18"/>
@@ -2135,11 +2130,13 @@
                 <w:i/>
                 <w:sz w:val="18"/>
                 <w:szCs w:val="18"/>
+                <w:vertAlign w:val="superscript"/>
                 <w:lang w:val="it-IT"/>
               </w:rPr>
             </w:r>
             <w:r>
               <w:rPr>
+                <w:vertAlign w:val="superscript"/>
                 <w:sz w:val="18"/>
                 <w:i/>
                 <w:szCs w:val="18"/>
@@ -2152,21 +2149,24 @@
                 <w:i/>
                 <w:sz w:val="18"/>
                 <w:szCs w:val="18"/>
+                <w:vertAlign w:val="superscript"/>
                 <w:lang w:val="it-IT"/>
               </w:rPr>
             </w:r>
-            <w:bookmarkStart w:id="24" w:name="__Fieldmark__830_3229276388"/>
-            <w:bookmarkStart w:id="25" w:name="__Fieldmark__583_1512499319"/>
+            <w:bookmarkStart w:id="24" w:name="__Fieldmark__583_1512499319"/>
+            <w:bookmarkStart w:id="25" w:name="__Fieldmark__830_3229276388"/>
             <w:r>
               <w:rPr>
                 <w:i/>
                 <w:sz w:val="18"/>
                 <w:szCs w:val="18"/>
+                <w:vertAlign w:val="superscript"/>
                 <w:lang w:val="it-IT"/>
               </w:rPr>
             </w:r>
             <w:r>
               <w:rPr>
+                <w:vertAlign w:val="superscript"/>
                 <w:sz w:val="18"/>
                 <w:i/>
                 <w:szCs w:val="18"/>
@@ -2174,15 +2174,15 @@
               </w:rPr>
               <w:fldChar w:fldCharType="end"/>
             </w:r>
-            <w:bookmarkStart w:id="26" w:name="__Fieldmark__568_2347309188"/>
-            <w:bookmarkStart w:id="27" w:name="__Fieldmark__548_2590191016"/>
-            <w:bookmarkStart w:id="28" w:name="__Fieldmark__565_1729638673"/>
-            <w:bookmarkStart w:id="29" w:name="__Fieldmark__553_4214130128"/>
+            <w:bookmarkStart w:id="26" w:name="__Fieldmark__578_3255371111"/>
+            <w:bookmarkStart w:id="27" w:name="__Fieldmark__548_1339933418"/>
+            <w:bookmarkStart w:id="28" w:name="__Fieldmark__558_2287972815"/>
+            <w:bookmarkStart w:id="29" w:name="__Fieldmark__573_1448524884"/>
             <w:bookmarkStart w:id="30" w:name="__Fieldmark__563_2565834834"/>
-            <w:bookmarkStart w:id="31" w:name="__Fieldmark__573_1448524884"/>
-            <w:bookmarkStart w:id="32" w:name="__Fieldmark__558_2287972815"/>
-            <w:bookmarkStart w:id="33" w:name="__Fieldmark__548_1339933418"/>
-            <w:bookmarkStart w:id="34" w:name="__Fieldmark__578_3255371111"/>
+            <w:bookmarkStart w:id="31" w:name="__Fieldmark__553_4214130128"/>
+            <w:bookmarkStart w:id="32" w:name="__Fieldmark__565_1729638673"/>
+            <w:bookmarkStart w:id="33" w:name="__Fieldmark__548_2590191016"/>
+            <w:bookmarkStart w:id="34" w:name="__Fieldmark__568_2347309188"/>
             <w:bookmarkEnd w:id="24"/>
             <w:bookmarkEnd w:id="25"/>
             <w:bookmarkEnd w:id="26"/>
@@ -2482,6 +2482,7 @@
             </w:r>
             <w:r>
               <w:rPr>
+                <w:vertAlign w:val="superscript"/>
                 <w:sz w:val="20"/>
                 <w:i/>
                 <w:szCs w:val="18"/>
@@ -2494,11 +2495,13 @@
                 <w:i/>
                 <w:sz w:val="20"/>
                 <w:szCs w:val="18"/>
+                <w:vertAlign w:val="superscript"/>
                 <w:lang w:val="it-IT"/>
               </w:rPr>
             </w:r>
             <w:r>
               <w:rPr>
+                <w:vertAlign w:val="superscript"/>
                 <w:sz w:val="20"/>
                 <w:i/>
                 <w:szCs w:val="18"/>
@@ -2511,30 +2514,33 @@
                 <w:i/>
                 <w:sz w:val="20"/>
                 <w:szCs w:val="18"/>
+                <w:vertAlign w:val="superscript"/>
                 <w:lang w:val="it-IT"/>
               </w:rPr>
             </w:r>
-            <w:bookmarkStart w:id="36" w:name="__Fieldmark__588_1729638673"/>
-            <w:bookmarkStart w:id="37" w:name="__Fieldmark__678_3255371111"/>
-            <w:bookmarkStart w:id="38" w:name="__Fieldmark__600_2590191016"/>
-            <w:bookmarkStart w:id="39" w:name="__Fieldmark__692_1512499319"/>
-            <w:bookmarkStart w:id="40" w:name="__Fieldmark__636_2565834834"/>
+            <w:bookmarkStart w:id="36" w:name="__Fieldmark__900_3229276388"/>
+            <w:bookmarkStart w:id="37" w:name="__Fieldmark__622_2287972815"/>
+            <w:bookmarkStart w:id="38" w:name="__Fieldmark__664_1448524884"/>
+            <w:bookmarkStart w:id="39" w:name="__Fieldmark__650_2347309188"/>
+            <w:bookmarkStart w:id="40" w:name="__Fieldmark__608_4214130128"/>
             <w:bookmarkStart w:id="41" w:name="__Fieldmark__599_1339933418"/>
-            <w:bookmarkStart w:id="42" w:name="__Fieldmark__608_4214130128"/>
-            <w:bookmarkStart w:id="43" w:name="__Fieldmark__650_2347309188"/>
-            <w:bookmarkStart w:id="44" w:name="__Fieldmark__664_1448524884"/>
-            <w:bookmarkStart w:id="45" w:name="__Fieldmark__622_2287972815"/>
-            <w:bookmarkStart w:id="46" w:name="__Fieldmark__900_3229276388"/>
+            <w:bookmarkStart w:id="42" w:name="__Fieldmark__636_2565834834"/>
+            <w:bookmarkStart w:id="43" w:name="__Fieldmark__692_1512499319"/>
+            <w:bookmarkStart w:id="44" w:name="__Fieldmark__600_2590191016"/>
+            <w:bookmarkStart w:id="45" w:name="__Fieldmark__678_3255371111"/>
+            <w:bookmarkStart w:id="46" w:name="__Fieldmark__588_1729638673"/>
             <w:r>
               <w:rPr>
                 <w:i/>
                 <w:sz w:val="20"/>
                 <w:szCs w:val="18"/>
+                <w:vertAlign w:val="superscript"/>
                 <w:lang w:val="it-IT"/>
               </w:rPr>
             </w:r>
             <w:r>
               <w:rPr>
+                <w:vertAlign w:val="superscript"/>
                 <w:sz w:val="20"/>
                 <w:i/>
                 <w:szCs w:val="18"/>
@@ -2821,7 +2827,7 @@
         </w:tc>
         <w:tc>
           <w:tcPr>
-            <w:tcW w:w="1835" w:type="dxa"/>
+            <w:tcW w:w="1834" w:type="dxa"/>
             <w:tcBorders>
               <w:top w:val="nil"/>
               <w:left w:val="nil"/>
@@ -2889,7 +2895,7 @@
         </w:tc>
         <w:tc>
           <w:tcPr>
-            <w:tcW w:w="2953" w:type="dxa"/>
+            <w:tcW w:w="2954" w:type="dxa"/>
             <w:tcBorders>
               <w:top w:val="nil"/>
               <w:left w:val="nil"/>
@@ -3033,7 +3039,7 @@
         </w:tc>
         <w:tc>
           <w:tcPr>
-            <w:tcW w:w="1835" w:type="dxa"/>
+            <w:tcW w:w="1834" w:type="dxa"/>
             <w:tcBorders>
               <w:top w:val="nil"/>
               <w:left w:val="nil"/>
@@ -3064,7 +3070,7 @@
         </w:tc>
         <w:tc>
           <w:tcPr>
-            <w:tcW w:w="2953" w:type="dxa"/>
+            <w:tcW w:w="2954" w:type="dxa"/>
             <w:tcBorders>
               <w:top w:val="nil"/>
               <w:left w:val="nil"/>
@@ -13095,7 +13101,21 @@
           <w:rFonts w:cs="Courier New" w:ascii="Courier New" w:hAnsi="Courier New"/>
           <w:sz w:val="18"/>
         </w:rPr>
-        <w:t>[non-uniform  DVALUE ; ]?</w:t>
+        <w:t xml:space="preserve">[non-uniform  </w:t>
+      </w:r>
+      <w:r>
+        <w:rPr>
+          <w:rFonts w:cs="Courier New" w:ascii="Courier New" w:hAnsi="Courier New"/>
+          <w:sz w:val="18"/>
+        </w:rPr>
+        <w:t>true/false</w:t>
+      </w:r>
+      <w:r>
+        <w:rPr>
+          <w:rFonts w:cs="Courier New" w:ascii="Courier New" w:hAnsi="Courier New"/>
+          <w:sz w:val="18"/>
+        </w:rPr>
+        <w:t xml:space="preserve"> ; ]?</w:t>
       </w:r>
     </w:p>
     <w:p>
@@ -13138,7 +13158,21 @@
           <w:rFonts w:cs="Courier New" w:ascii="Courier New" w:hAnsi="Courier New"/>
           <w:sz w:val="18"/>
         </w:rPr>
-        <w:t>non-uniform 0;</w:t>
+        <w:t xml:space="preserve">non-uniform </w:t>
+      </w:r>
+      <w:r>
+        <w:rPr>
+          <w:rFonts w:cs="Courier New" w:ascii="Courier New" w:hAnsi="Courier New"/>
+          <w:sz w:val="18"/>
+        </w:rPr>
+        <w:t>false</w:t>
+      </w:r>
+      <w:r>
+        <w:rPr>
+          <w:rFonts w:cs="Courier New" w:ascii="Courier New" w:hAnsi="Courier New"/>
+          <w:sz w:val="18"/>
+        </w:rPr>
+        <w:t>;</w:t>
       </w:r>
       <w:r>
         <w:rPr/>
@@ -13812,7 +13846,21 @@
           <w:rFonts w:cs="Courier New" w:ascii="Courier New" w:hAnsi="Courier New"/>
           <w:sz w:val="18"/>
         </w:rPr>
-        <w:t>non-uniform 1;</w:t>
+        <w:t xml:space="preserve">non-uniform </w:t>
+      </w:r>
+      <w:r>
+        <w:rPr>
+          <w:rFonts w:cs="Courier New" w:ascii="Courier New" w:hAnsi="Courier New"/>
+          <w:sz w:val="18"/>
+        </w:rPr>
+        <w:t>true</w:t>
+      </w:r>
+      <w:r>
+        <w:rPr>
+          <w:rFonts w:cs="Courier New" w:ascii="Courier New" w:hAnsi="Courier New"/>
+          <w:sz w:val="18"/>
+        </w:rPr>
+        <w:t>;</w:t>
       </w:r>
       <w:r>
         <w:rPr/>
@@ -14011,7 +14059,21 @@
                 <w:rFonts w:cs="Courier New" w:ascii="Courier New" w:hAnsi="Courier New"/>
                 <w:sz w:val="18"/>
               </w:rPr>
-              <w:t>non-uniform 1;</w:t>
+              <w:t xml:space="preserve">non-uniform </w:t>
+            </w:r>
+            <w:r>
+              <w:rPr>
+                <w:rFonts w:cs="Courier New" w:ascii="Courier New" w:hAnsi="Courier New"/>
+                <w:sz w:val="18"/>
+              </w:rPr>
+              <w:t>true</w:t>
+            </w:r>
+            <w:r>
+              <w:rPr>
+                <w:rFonts w:cs="Courier New" w:ascii="Courier New" w:hAnsi="Courier New"/>
+                <w:sz w:val="18"/>
+              </w:rPr>
+              <w:t>;</w:t>
             </w:r>
           </w:p>
         </w:tc>
@@ -16546,7 +16608,21 @@
                 <w:rFonts w:cs="Courier New" w:ascii="Courier New" w:hAnsi="Courier New"/>
                 <w:sz w:val="18"/>
               </w:rPr>
-              <w:t>non-uniform 1;</w:t>
+              <w:t xml:space="preserve">non-uniform </w:t>
+            </w:r>
+            <w:r>
+              <w:rPr>
+                <w:rFonts w:cs="Courier New" w:ascii="Courier New" w:hAnsi="Courier New"/>
+                <w:sz w:val="18"/>
+              </w:rPr>
+              <w:t>true</w:t>
+            </w:r>
+            <w:r>
+              <w:rPr>
+                <w:rFonts w:cs="Courier New" w:ascii="Courier New" w:hAnsi="Courier New"/>
+                <w:sz w:val="18"/>
+              </w:rPr>
+              <w:t>;</w:t>
             </w:r>
           </w:p>
           <w:p>
@@ -24302,7 +24378,7 @@
                 <wp:positionV relativeFrom="paragraph">
                   <wp:posOffset>-59055</wp:posOffset>
                 </wp:positionV>
-                <wp:extent cx="3760470" cy="3371215"/>
+                <wp:extent cx="3761105" cy="3371850"/>
                 <wp:effectExtent l="0" t="0" r="0" b="0"/>
                 <wp:wrapSquare wrapText="largest"/>
                 <wp:docPr id="29" name="Frame10"/>
@@ -24313,7 +24389,7 @@
                       <wps:spPr>
                         <a:xfrm>
                           <a:off x="0" y="0"/>
-                          <a:ext cx="3759840" cy="3370680"/>
+                          <a:ext cx="3760560" cy="3371040"/>
                         </a:xfrm>
                         <a:prstGeom prst="rect">
                           <a:avLst/>
@@ -24397,7 +24473,7 @@
           </mc:Choice>
           <mc:Fallback>
             <w:pict>
-              <v:rect id="shape_0" ID="Frame10" path="m0,0l-2147483645,0l-2147483645,-2147483646l0,-2147483646xe" stroked="f" o:allowincell="f" style="position:absolute;margin-left:65.05pt;margin-top:-4.65pt;width:296pt;height:265.35pt;mso-wrap-style:square;v-text-anchor:top">
+              <v:rect id="shape_0" ID="Frame10" path="m0,0l-2147483645,0l-2147483645,-2147483646l0,-2147483646xe" stroked="f" o:allowincell="f" style="position:absolute;margin-left:65.05pt;margin-top:-4.65pt;width:296.05pt;height:265.4pt;mso-wrap-style:square;v-text-anchor:top">
                 <v:fill o:detectmouseclick="t" on="false"/>
                 <v:stroke color="#3465a4" joinstyle="round" endcap="flat"/>
                 <v:textbox>
@@ -29507,7 +29583,7 @@
                       <wp:positionV relativeFrom="paragraph">
                         <wp:posOffset>62230</wp:posOffset>
                       </wp:positionV>
-                      <wp:extent cx="1266190" cy="292100"/>
+                      <wp:extent cx="1266825" cy="292735"/>
                       <wp:effectExtent l="0" t="0" r="0" b="0"/>
                       <wp:wrapNone/>
                       <wp:docPr id="35" name="Frame2"/>
@@ -29518,7 +29594,7 @@
                             <wps:spPr>
                               <a:xfrm>
                                 <a:off x="0" y="0"/>
-                                <a:ext cx="1265400" cy="291600"/>
+                                <a:ext cx="1266120" cy="291960"/>
                               </a:xfrm>
                               <a:prstGeom prst="rect">
                                 <a:avLst/>
@@ -29566,7 +29642,7 @@
                 </mc:Choice>
                 <mc:Fallback>
                   <w:pict>
-                    <v:rect id="shape_0" ID="Frame2" path="m0,0l-2147483645,0l-2147483645,-2147483646l0,-2147483646xe" stroked="f" o:allowincell="t" style="position:absolute;margin-left:143.05pt;margin-top:4.9pt;width:99.6pt;height:22.9pt;mso-wrap-style:square;v-text-anchor:top">
+                    <v:rect id="shape_0" ID="Frame2" path="m0,0l-2147483645,0l-2147483645,-2147483646l0,-2147483646xe" stroked="f" o:allowincell="t" style="position:absolute;margin-left:143.05pt;margin-top:4.9pt;width:99.65pt;height:22.95pt;mso-wrap-style:square;v-text-anchor:top">
                       <v:fill o:detectmouseclick="t" on="false"/>
                       <v:stroke color="#3465a4" joinstyle="round" endcap="flat"/>
                       <v:textbox>
@@ -30134,7 +30210,7 @@
                       <wp:positionV relativeFrom="paragraph">
                         <wp:posOffset>213995</wp:posOffset>
                       </wp:positionV>
-                      <wp:extent cx="1894840" cy="5080"/>
+                      <wp:extent cx="1895475" cy="5080"/>
                       <wp:effectExtent l="0" t="0" r="0" b="0"/>
                       <wp:wrapNone/>
                       <wp:docPr id="37" name="Straight Connector 23"/>
@@ -30145,7 +30221,7 @@
                             <wps:spPr>
                               <a:xfrm>
                                 <a:off x="0" y="0"/>
-                                <a:ext cx="1894320" cy="4320"/>
+                                <a:ext cx="1894680" cy="4320"/>
                               </a:xfrm>
                               <a:prstGeom prst="line">
                                 <a:avLst/>
@@ -30171,7 +30247,7 @@
                 </mc:Choice>
                 <mc:Fallback>
                   <w:pict>
-                    <v:line id="shape_0" from="111.75pt,16.85pt" to="260.85pt,17.15pt" ID="Straight Connector 23" stroked="t" o:allowincell="t" style="position:absolute">
+                    <v:line id="shape_0" from="111.75pt,16.85pt" to="260.9pt,17.15pt" ID="Straight Connector 23" stroked="t" o:allowincell="t" style="position:absolute">
                       <v:stroke color="#4579b8" joinstyle="round" endcap="flat"/>
                       <v:fill o:detectmouseclick="t" on="false"/>
                       <w10:wrap type="none"/>
@@ -30501,7 +30577,7 @@
                       <wp:positionV relativeFrom="paragraph">
                         <wp:posOffset>48260</wp:posOffset>
                       </wp:positionV>
-                      <wp:extent cx="1325245" cy="458470"/>
+                      <wp:extent cx="1325880" cy="459105"/>
                       <wp:effectExtent l="0" t="0" r="0" b="0"/>
                       <wp:wrapNone/>
                       <wp:docPr id="38" name="Frame3"/>
@@ -30512,7 +30588,7 @@
                             <wps:spPr>
                               <a:xfrm>
                                 <a:off x="0" y="0"/>
-                                <a:ext cx="1324440" cy="457920"/>
+                                <a:ext cx="1325160" cy="458640"/>
                               </a:xfrm>
                               <a:prstGeom prst="rect">
                                 <a:avLst/>
@@ -30561,7 +30637,7 @@
                 </mc:Choice>
                 <mc:Fallback>
                   <w:pict>
-                    <v:rect id="shape_0" ID="Frame3" path="m0,0l-2147483645,0l-2147483645,-2147483646l0,-2147483646xe" stroked="f" o:allowincell="t" style="position:absolute;margin-left:162.7pt;margin-top:3.8pt;width:104.25pt;height:36pt;mso-wrap-style:square;v-text-anchor:top">
+                    <v:rect id="shape_0" ID="Frame3" path="m0,0l-2147483645,0l-2147483645,-2147483646l0,-2147483646xe" stroked="f" o:allowincell="t" style="position:absolute;margin-left:162.7pt;margin-top:3.8pt;width:104.3pt;height:36.05pt;mso-wrap-style:square;v-text-anchor:top">
                       <v:fill o:detectmouseclick="t" on="false"/>
                       <v:stroke color="#3465a4" joinstyle="round" endcap="flat"/>
                       <v:textbox>
@@ -31074,7 +31150,7 @@
                       <wp:positionV relativeFrom="paragraph">
                         <wp:posOffset>122555</wp:posOffset>
                       </wp:positionV>
-                      <wp:extent cx="1894205" cy="5080"/>
+                      <wp:extent cx="1894840" cy="5080"/>
                       <wp:effectExtent l="0" t="0" r="0" b="0"/>
                       <wp:wrapNone/>
                       <wp:docPr id="40" name="Straight Connector 26"/>
@@ -31085,7 +31161,7 @@
                             <wps:spPr>
                               <a:xfrm>
                                 <a:off x="0" y="0"/>
-                                <a:ext cx="1893600" cy="4320"/>
+                                <a:ext cx="1894320" cy="4320"/>
                               </a:xfrm>
                               <a:prstGeom prst="line">
                                 <a:avLst/>
@@ -31111,7 +31187,7 @@
                 </mc:Choice>
                 <mc:Fallback>
                   <w:pict>
-                    <v:line id="shape_0" from="111.05pt,9.65pt" to="260.1pt,9.95pt" ID="Straight Connector 26" stroked="t" o:allowincell="t" style="position:absolute">
+                    <v:line id="shape_0" from="111.05pt,9.65pt" to="260.15pt,9.95pt" ID="Straight Connector 26" stroked="t" o:allowincell="t" style="position:absolute">
                       <v:stroke color="#4579b8" joinstyle="round" endcap="flat"/>
                       <v:fill o:detectmouseclick="t" on="false"/>
                       <w10:wrap type="none"/>
@@ -31228,7 +31304,7 @@
                       <wp:positionV relativeFrom="paragraph">
                         <wp:posOffset>60960</wp:posOffset>
                       </wp:positionV>
-                      <wp:extent cx="862330" cy="1229995"/>
+                      <wp:extent cx="862965" cy="1230630"/>
                       <wp:effectExtent l="0" t="0" r="0" b="0"/>
                       <wp:wrapNone/>
                       <wp:docPr id="41" name="Curved Left Arrow 20"/>
@@ -31239,7 +31315,7 @@
                             <wps:spPr>
                               <a:xfrm>
                                 <a:off x="0" y="0"/>
-                                <a:ext cx="861840" cy="1229400"/>
+                                <a:ext cx="862200" cy="1230120"/>
                               </a:xfrm>
                               <a:custGeom>
                                 <a:avLst/>
@@ -31849,7 +31925,7 @@
                       <wp:positionV relativeFrom="paragraph">
                         <wp:posOffset>107315</wp:posOffset>
                       </wp:positionV>
-                      <wp:extent cx="897255" cy="292100"/>
+                      <wp:extent cx="897890" cy="292735"/>
                       <wp:effectExtent l="0" t="0" r="0" b="0"/>
                       <wp:wrapNone/>
                       <wp:docPr id="42" name="Frame4"/>
@@ -31860,7 +31936,7 @@
                             <wps:spPr>
                               <a:xfrm>
                                 <a:off x="0" y="0"/>
-                                <a:ext cx="896760" cy="291600"/>
+                                <a:ext cx="897120" cy="291960"/>
                               </a:xfrm>
                               <a:prstGeom prst="rect">
                                 <a:avLst/>
@@ -31909,7 +31985,7 @@
                 </mc:Choice>
                 <mc:Fallback>
                   <w:pict>
-                    <v:rect id="shape_0" ID="Frame4" path="m0,0l-2147483645,0l-2147483645,-2147483646l0,-2147483646xe" stroked="f" o:allowincell="t" style="position:absolute;margin-left:156.05pt;margin-top:8.45pt;width:70.55pt;height:22.9pt;mso-wrap-style:square;v-text-anchor:top">
+                    <v:rect id="shape_0" ID="Frame4" path="m0,0l-2147483645,0l-2147483645,-2147483646l0,-2147483646xe" stroked="f" o:allowincell="t" style="position:absolute;margin-left:156.05pt;margin-top:8.45pt;width:70.6pt;height:22.95pt;mso-wrap-style:square;v-text-anchor:top">
                       <v:fill o:detectmouseclick="t" on="false"/>
                       <v:stroke color="#3465a4" joinstyle="round" endcap="flat"/>
                       <v:textbox>
@@ -32069,7 +32145,7 @@
                       <wp:positionV relativeFrom="paragraph">
                         <wp:posOffset>246380</wp:posOffset>
                       </wp:positionV>
-                      <wp:extent cx="1300480" cy="292100"/>
+                      <wp:extent cx="1301115" cy="292735"/>
                       <wp:effectExtent l="0" t="0" r="0" b="0"/>
                       <wp:wrapNone/>
                       <wp:docPr id="44" name="Frame5"/>
@@ -32080,7 +32156,7 @@
                             <wps:spPr>
                               <a:xfrm>
                                 <a:off x="0" y="0"/>
-                                <a:ext cx="1299960" cy="291600"/>
+                                <a:ext cx="1300320" cy="291960"/>
                               </a:xfrm>
                               <a:prstGeom prst="rect">
                                 <a:avLst/>
@@ -32129,7 +32205,7 @@
                 </mc:Choice>
                 <mc:Fallback>
                   <w:pict>
-                    <v:rect id="shape_0" ID="Frame5" path="m0,0l-2147483645,0l-2147483645,-2147483646l0,-2147483646xe" stroked="f" o:allowincell="t" style="position:absolute;margin-left:87.85pt;margin-top:19.4pt;width:102.3pt;height:22.9pt;mso-wrap-style:square;v-text-anchor:top">
+                    <v:rect id="shape_0" ID="Frame5" path="m0,0l-2147483645,0l-2147483645,-2147483646l0,-2147483646xe" stroked="f" o:allowincell="t" style="position:absolute;margin-left:87.85pt;margin-top:19.4pt;width:102.35pt;height:22.95pt;mso-wrap-style:square;v-text-anchor:top">
                       <v:fill o:detectmouseclick="t" on="false"/>
                       <v:stroke color="#3465a4" joinstyle="round" endcap="flat"/>
                       <v:textbox>
@@ -32574,7 +32650,7 @@
                       <wp:positionV relativeFrom="paragraph">
                         <wp:posOffset>116205</wp:posOffset>
                       </wp:positionV>
-                      <wp:extent cx="897255" cy="292100"/>
+                      <wp:extent cx="897890" cy="292735"/>
                       <wp:effectExtent l="0" t="0" r="0" b="0"/>
                       <wp:wrapNone/>
                       <wp:docPr id="46" name="Frame6"/>
@@ -32585,7 +32661,7 @@
                             <wps:spPr>
                               <a:xfrm>
                                 <a:off x="0" y="0"/>
-                                <a:ext cx="896760" cy="291600"/>
+                                <a:ext cx="897120" cy="291960"/>
                               </a:xfrm>
                               <a:prstGeom prst="rect">
                                 <a:avLst/>
@@ -32634,7 +32710,7 @@
                 </mc:Choice>
                 <mc:Fallback>
                   <w:pict>
-                    <v:rect id="shape_0" ID="Frame6" path="m0,0l-2147483645,0l-2147483645,-2147483646l0,-2147483646xe" stroked="f" o:allowincell="t" style="position:absolute;margin-left:6.8pt;margin-top:9.15pt;width:70.55pt;height:22.9pt;mso-wrap-style:square;v-text-anchor:top">
+                    <v:rect id="shape_0" ID="Frame6" path="m0,0l-2147483645,0l-2147483645,-2147483646l0,-2147483646xe" stroked="f" o:allowincell="t" style="position:absolute;margin-left:6.8pt;margin-top:9.15pt;width:70.6pt;height:22.95pt;mso-wrap-style:square;v-text-anchor:top">
                       <v:fill o:detectmouseclick="t" on="false"/>
                       <v:stroke color="#3465a4" joinstyle="round" endcap="flat"/>
                       <v:textbox>
@@ -32979,7 +33055,7 @@
                       <wp:positionV relativeFrom="paragraph">
                         <wp:posOffset>146685</wp:posOffset>
                       </wp:positionV>
-                      <wp:extent cx="1894205" cy="4445"/>
+                      <wp:extent cx="1894840" cy="5080"/>
                       <wp:effectExtent l="0" t="0" r="0" b="0"/>
                       <wp:wrapNone/>
                       <wp:docPr id="48" name="Straight Connector 27"/>
@@ -32990,7 +33066,7 @@
                             <wps:spPr>
                               <a:xfrm>
                                 <a:off x="0" y="0"/>
-                                <a:ext cx="1893600" cy="3960"/>
+                                <a:ext cx="1894320" cy="4320"/>
                               </a:xfrm>
                               <a:prstGeom prst="line">
                                 <a:avLst/>
@@ -33016,7 +33092,7 @@
                 </mc:Choice>
                 <mc:Fallback>
                   <w:pict>
-                    <v:line id="shape_0" from="111.65pt,11.55pt" to="260.7pt,11.8pt" ID="Straight Connector 27" stroked="t" o:allowincell="t" style="position:absolute">
+                    <v:line id="shape_0" from="111.65pt,11.55pt" to="260.75pt,11.85pt" ID="Straight Connector 27" stroked="t" o:allowincell="t" style="position:absolute">
                       <v:stroke color="#4f81bd" joinstyle="round" endcap="flat"/>
                       <v:fill o:detectmouseclick="t" on="false"/>
                       <w10:wrap type="none"/>
@@ -33133,7 +33209,7 @@
                       <wp:positionV relativeFrom="paragraph">
                         <wp:posOffset>-3175</wp:posOffset>
                       </wp:positionV>
-                      <wp:extent cx="1134745" cy="292100"/>
+                      <wp:extent cx="1135380" cy="292735"/>
                       <wp:effectExtent l="0" t="0" r="0" b="0"/>
                       <wp:wrapNone/>
                       <wp:docPr id="49" name="Frame7"/>
@@ -33144,7 +33220,7 @@
                             <wps:spPr>
                               <a:xfrm>
                                 <a:off x="0" y="0"/>
-                                <a:ext cx="1134000" cy="291600"/>
+                                <a:ext cx="1134720" cy="291960"/>
                               </a:xfrm>
                               <a:prstGeom prst="rect">
                                 <a:avLst/>
@@ -33193,7 +33269,7 @@
                 </mc:Choice>
                 <mc:Fallback>
                   <w:pict>
-                    <v:rect id="shape_0" ID="Frame7" path="m0,0l-2147483645,0l-2147483645,-2147483646l0,-2147483646xe" stroked="f" o:allowincell="t" style="position:absolute;margin-left:160.75pt;margin-top:-0.25pt;width:89.25pt;height:22.9pt;mso-wrap-style:square;v-text-anchor:top">
+                    <v:rect id="shape_0" ID="Frame7" path="m0,0l-2147483645,0l-2147483645,-2147483646l0,-2147483646xe" stroked="f" o:allowincell="t" style="position:absolute;margin-left:160.75pt;margin-top:-0.25pt;width:89.3pt;height:22.95pt;mso-wrap-style:square;v-text-anchor:top">
                       <v:fill o:detectmouseclick="t" on="false"/>
                       <v:stroke color="#3465a4" joinstyle="round" endcap="flat"/>
                       <v:textbox>
@@ -33440,9 +33516,9 @@
                   <wp:posOffset>3585210</wp:posOffset>
                 </wp:positionH>
                 <wp:positionV relativeFrom="paragraph">
-                  <wp:posOffset>-4445</wp:posOffset>
+                  <wp:posOffset>-5715</wp:posOffset>
                 </wp:positionV>
-                <wp:extent cx="154940" cy="2620645"/>
+                <wp:extent cx="155575" cy="2621280"/>
                 <wp:effectExtent l="0" t="0" r="0" b="0"/>
                 <wp:wrapNone/>
                 <wp:docPr id="51" name="Left Brace 290"/>
@@ -33453,7 +33529,7 @@
                       <wps:spPr>
                         <a:xfrm rot="16200000">
                           <a:off x="0" y="0"/>
-                          <a:ext cx="154440" cy="2620080"/>
+                          <a:ext cx="154800" cy="2620800"/>
                         </a:xfrm>
                         <a:custGeom>
                           <a:avLst/>
@@ -33550,9 +33626,9 @@
                   <wp:posOffset>1427480</wp:posOffset>
                 </wp:positionH>
                 <wp:positionV relativeFrom="paragraph">
-                  <wp:posOffset>232410</wp:posOffset>
+                  <wp:posOffset>230505</wp:posOffset>
                 </wp:positionV>
-                <wp:extent cx="154940" cy="1664335"/>
+                <wp:extent cx="155575" cy="1664970"/>
                 <wp:effectExtent l="0" t="0" r="0" b="0"/>
                 <wp:wrapNone/>
                 <wp:docPr id="52" name="Left Brace 24"/>
@@ -33563,7 +33639,7 @@
                       <wps:spPr>
                         <a:xfrm rot="16200000">
                           <a:off x="0" y="0"/>
-                          <a:ext cx="154440" cy="1663560"/>
+                          <a:ext cx="154800" cy="1664280"/>
                         </a:xfrm>
                         <a:custGeom>
                           <a:avLst/>
@@ -33799,7 +33875,7 @@
                 <wp:positionV relativeFrom="paragraph">
                   <wp:posOffset>175260</wp:posOffset>
                 </wp:positionV>
-                <wp:extent cx="1156335" cy="249555"/>
+                <wp:extent cx="1156970" cy="250190"/>
                 <wp:effectExtent l="0" t="0" r="0" b="0"/>
                 <wp:wrapNone/>
                 <wp:docPr id="53" name="Frame9"/>
@@ -33810,7 +33886,7 @@
                       <wps:spPr>
                         <a:xfrm>
                           <a:off x="0" y="0"/>
-                          <a:ext cx="1155600" cy="248760"/>
+                          <a:ext cx="1156320" cy="249480"/>
                         </a:xfrm>
                         <a:prstGeom prst="rect">
                           <a:avLst/>
@@ -33857,7 +33933,7 @@
           </mc:Choice>
           <mc:Fallback>
             <w:pict>
-              <v:rect id="shape_0" ID="Frame9" path="m0,0l-2147483645,0l-2147483645,-2147483646l0,-2147483646xe" stroked="f" o:allowincell="f" style="position:absolute;margin-left:73.15pt;margin-top:13.8pt;width:90.95pt;height:19.55pt;mso-wrap-style:square;v-text-anchor:top">
+              <v:rect id="shape_0" ID="Frame9" path="m0,0l-2147483645,0l-2147483645,-2147483646l0,-2147483646xe" stroked="f" o:allowincell="f" style="position:absolute;margin-left:73.15pt;margin-top:13.8pt;width:91pt;height:19.6pt;mso-wrap-style:square;v-text-anchor:top">
                 <v:fill o:detectmouseclick="t" on="false"/>
                 <v:stroke color="#3465a4" joinstyle="round" endcap="flat"/>
                 <v:textbox>
@@ -33896,7 +33972,7 @@
                 <wp:positionV relativeFrom="paragraph">
                   <wp:posOffset>170815</wp:posOffset>
                 </wp:positionV>
-                <wp:extent cx="1155700" cy="249555"/>
+                <wp:extent cx="1156335" cy="250190"/>
                 <wp:effectExtent l="0" t="0" r="0" b="0"/>
                 <wp:wrapNone/>
                 <wp:docPr id="55" name="Frame8"/>
@@ -33907,7 +33983,7 @@
                       <wps:spPr>
                         <a:xfrm>
                           <a:off x="0" y="0"/>
-                          <a:ext cx="1155240" cy="248760"/>
+                          <a:ext cx="1155600" cy="249480"/>
                         </a:xfrm>
                         <a:prstGeom prst="rect">
                           <a:avLst/>
@@ -33954,7 +34030,7 @@
           </mc:Choice>
           <mc:Fallback>
             <w:pict>
-              <v:rect id="shape_0" ID="Frame8" path="m0,0l-2147483645,0l-2147483645,-2147483646l0,-2147483646xe" stroked="f" o:allowincell="f" style="position:absolute;margin-left:243pt;margin-top:13.45pt;width:90.9pt;height:19.55pt;mso-wrap-style:square;v-text-anchor:top">
+              <v:rect id="shape_0" ID="Frame8" path="m0,0l-2147483645,0l-2147483645,-2147483646l0,-2147483646xe" stroked="f" o:allowincell="f" style="position:absolute;margin-left:243pt;margin-top:13.45pt;width:90.95pt;height:19.6pt;mso-wrap-style:square;v-text-anchor:top">
                 <v:fill o:detectmouseclick="t" on="false"/>
                 <v:stroke color="#3465a4" joinstyle="round" endcap="flat"/>
                 <v:textbox>
@@ -35145,7 +35221,7 @@
         <w:docPartGallery w:val="Page Numbers (Bottom of Page)"/>
         <w:docPartUnique w:val="true"/>
       </w:docPartObj>
-      <w:id w:val="1904150536"/>
+      <w:id w:val="1273608157"/>
     </w:sdtPr>
     <w:sdtContent>
       <w:p>
@@ -35168,7 +35244,7 @@
         </w:r>
         <w:r>
           <w:rPr/>
-          <w:t>3</w:t>
+          <w:t>5</w:t>
         </w:r>
         <w:r>
           <w:rPr/>
@@ -35233,9 +35309,8 @@
         <w:t xml:space="preserve"> </w:t>
       </w:r>
       <w:r>
-        <w:rPr/>
         <w:drawing>
-          <wp:anchor behindDoc="0" distT="0" distB="0" distL="0" distR="0" simplePos="0" locked="0" layoutInCell="0" allowOverlap="1" relativeHeight="60">
+          <wp:anchor behindDoc="0" distT="0" distB="0" distL="0" distR="0" simplePos="0" locked="0" layoutInCell="0" allowOverlap="1" relativeHeight="57">
             <wp:simplePos x="0" y="0"/>
             <wp:positionH relativeFrom="column">
               <wp:posOffset>4157980</wp:posOffset>

</xml_diff>